<commit_message>
case1 and case2 figures
</commit_message>
<xml_diff>
--- a/PIE support Library/Figures/Case1/Case1_Info.docx
+++ b/PIE support Library/Figures/Case1/Case1_Info.docx
@@ -1000,7 +1000,16 @@
           <w:sz w:val="15"/>
           <w:szCs w:val="15"/>
         </w:rPr>
-        <w:t xml:space="preserve">str.psol=[0.7,0.6,.8,4,1000]'; </w:t>
+        <w:t>str.psol=[0.7,0.6,.8,4,11</w:t>
+      </w:r>
+      <w:r>
+        <w:rPr>
+          <w:rFonts w:ascii="Courier" w:hAnsi="Courier" w:cs="Times New Roman"/>
+          <w:color w:val="000000"/>
+          <w:sz w:val="15"/>
+          <w:szCs w:val="15"/>
+        </w:rPr>
+        <w:t xml:space="preserve">00]'; </w:t>
       </w:r>
       <w:r>
         <w:rPr>
@@ -1034,7 +1043,15 @@
           <w:sz w:val="15"/>
           <w:szCs w:val="15"/>
         </w:rPr>
-        <w:t>r.ub = [1,1, 1</w:t>
+        <w:t>r.ub = [0.8,0.9</w:t>
+      </w:r>
+      <w:r>
+        <w:rPr>
+          <w:rFonts w:ascii="Courier" w:hAnsi="Courier" w:cs="Times New Roman"/>
+          <w:sz w:val="15"/>
+          <w:szCs w:val="15"/>
+        </w:rPr>
+        <w:t>, 1</w:t>
       </w:r>
       <w:r>
         <w:rPr>
@@ -1059,38 +1076,153 @@
           <w:sz w:val="15"/>
           <w:szCs w:val="15"/>
         </w:rPr>
-        <w:t>str.lb = [0.5,0, 0.1,1,9</w:t>
+        <w:t>str.lb = [0.5,0</w:t>
+      </w:r>
+      <w:r>
+        <w:rPr>
+          <w:rFonts w:ascii="Courier" w:hAnsi="Courier" w:cs="Times New Roman"/>
+          <w:sz w:val="15"/>
+          <w:szCs w:val="15"/>
+        </w:rPr>
+        <w:t>.3, 0.6,1,7</w:t>
+      </w:r>
+      <w:r>
+        <w:rPr>
+          <w:rFonts w:ascii="Courier" w:hAnsi="Courier" w:cs="Times New Roman"/>
+          <w:sz w:val="15"/>
+          <w:szCs w:val="15"/>
+        </w:rPr>
+        <w:t>00]';</w:t>
+      </w:r>
+    </w:p>
+    <w:p>
+      <w:pPr>
+        <w:pStyle w:val="p1"/>
+      </w:pPr>
+      <w:r>
+        <w:t>str.noise_sd=0.05;</w:t>
+      </w:r>
+    </w:p>
+    <w:p>
+      <w:pPr>
+        <w:rPr>
+          <w:rFonts w:ascii="Courier" w:hAnsi="Courier" w:cs="Times New Roman"/>
+          <w:color w:val="000000" w:themeColor="text1"/>
+          <w:sz w:val="15"/>
+          <w:szCs w:val="15"/>
+        </w:rPr>
+      </w:pPr>
+      <w:r>
+        <w:rPr>
+          <w:rFonts w:ascii="Courier" w:hAnsi="Courier" w:cs="Times New Roman"/>
+          <w:color w:val="000000" w:themeColor="text1"/>
+          <w:sz w:val="15"/>
+          <w:szCs w:val="15"/>
+        </w:rPr>
+        <w:t>str.</w:t>
+      </w:r>
+      <w:r>
+        <w:rPr>
+          <w:rFonts w:ascii="Courier" w:hAnsi="Courier" w:cs="Times New Roman"/>
+          <w:color w:val="000000" w:themeColor="text1"/>
+          <w:sz w:val="15"/>
+          <w:szCs w:val="15"/>
+        </w:rPr>
+        <w:t>p0 = [</w:t>
+      </w:r>
+      <w:r>
+        <w:rPr>
+          <w:rFonts w:ascii="Courier" w:hAnsi="Courier" w:cs="Times New Roman"/>
+          <w:color w:val="000000" w:themeColor="text1"/>
+          <w:sz w:val="15"/>
+          <w:szCs w:val="15"/>
+        </w:rPr>
+        <w:t>6.5000e-01</w:t>
+      </w:r>
+      <w:r>
+        <w:rPr>
+          <w:rFonts w:ascii="Courier" w:hAnsi="Courier" w:cs="Times New Roman"/>
+          <w:color w:val="000000" w:themeColor="text1"/>
+          <w:sz w:val="15"/>
+          <w:szCs w:val="15"/>
+        </w:rPr>
+        <w:t xml:space="preserve">, </w:t>
+      </w:r>
+      <w:r>
+        <w:rPr>
+          <w:rFonts w:ascii="Courier" w:hAnsi="Courier" w:cs="Times New Roman"/>
+          <w:color w:val="000000" w:themeColor="text1"/>
+          <w:sz w:val="15"/>
+          <w:szCs w:val="15"/>
+        </w:rPr>
+        <w:t>6.0000e-01</w:t>
+      </w:r>
+      <w:r>
+        <w:rPr>
+          <w:rFonts w:ascii="Courier" w:hAnsi="Courier" w:cs="Times New Roman"/>
+          <w:color w:val="000000" w:themeColor="text1"/>
+          <w:sz w:val="15"/>
+          <w:szCs w:val="15"/>
+        </w:rPr>
+        <w:t>,</w:t>
+      </w:r>
+      <w:r>
+        <w:rPr>
+          <w:rFonts w:ascii="Courier" w:hAnsi="Courier" w:cs="Times New Roman"/>
+          <w:color w:val="000000" w:themeColor="text1"/>
+          <w:sz w:val="15"/>
+          <w:szCs w:val="15"/>
+        </w:rPr>
+        <w:t>8.0000e-01</w:t>
+      </w:r>
+      <w:r>
+        <w:rPr>
+          <w:rFonts w:ascii="Courier" w:hAnsi="Courier" w:cs="Times New Roman"/>
+          <w:color w:val="000000" w:themeColor="text1"/>
+          <w:sz w:val="15"/>
+          <w:szCs w:val="15"/>
+        </w:rPr>
+        <w:t xml:space="preserve">, </w:t>
+      </w:r>
+      <w:r>
+        <w:rPr>
+          <w:rFonts w:ascii="Courier" w:hAnsi="Courier" w:cs="Times New Roman"/>
+          <w:color w:val="000000" w:themeColor="text1"/>
+          <w:sz w:val="15"/>
+          <w:szCs w:val="15"/>
+        </w:rPr>
+        <w:t>5.5000e+00</w:t>
+      </w:r>
+      <w:r>
+        <w:rPr>
+          <w:rFonts w:ascii="Courier" w:hAnsi="Courier" w:cs="Times New Roman"/>
+          <w:color w:val="000000" w:themeColor="text1"/>
+          <w:sz w:val="15"/>
+          <w:szCs w:val="15"/>
+        </w:rPr>
+        <w:t xml:space="preserve">, </w:t>
+      </w:r>
+      <w:r>
+        <w:rPr>
+          <w:rFonts w:ascii="Courier" w:hAnsi="Courier" w:cs="Times New Roman"/>
+          <w:color w:val="000000" w:themeColor="text1"/>
+          <w:sz w:val="15"/>
+          <w:szCs w:val="15"/>
+        </w:rPr>
+        <w:t>1.1000e+03</w:t>
+      </w:r>
+      <w:r>
+        <w:rPr>
+          <w:rFonts w:ascii="Courier" w:hAnsi="Courier" w:cs="Times New Roman"/>
+          <w:color w:val="000000" w:themeColor="text1"/>
+          <w:sz w:val="15"/>
+          <w:szCs w:val="15"/>
+        </w:rPr>
+        <w:t>]</w:t>
       </w:r>
       <w:bookmarkStart w:id="0" w:name="_GoBack"/>
       <w:bookmarkEnd w:id="0"/>
-      <w:r>
-        <w:rPr>
-          <w:rFonts w:ascii="Courier" w:hAnsi="Courier" w:cs="Times New Roman"/>
-          <w:sz w:val="15"/>
-          <w:szCs w:val="15"/>
-        </w:rPr>
-        <w:t>00]';</w:t>
-      </w:r>
-    </w:p>
-    <w:p>
-      <w:pPr>
-        <w:pStyle w:val="p1"/>
-      </w:pPr>
-      <w:r>
-        <w:t>str.noise_sd=0.05;</w:t>
-      </w:r>
-    </w:p>
-    <w:p>
-      <w:pPr>
-        <w:rPr>
-          <w:rFonts w:ascii="Courier" w:hAnsi="Courier" w:cs="Times New Roman"/>
-          <w:color w:val="0433FF"/>
-          <w:sz w:val="15"/>
-          <w:szCs w:val="15"/>
-        </w:rPr>
-      </w:pPr>
-    </w:p>
-    <w:p/>
+    </w:p>
     <w:p/>
     <w:p>
       <w:r>
@@ -1106,27 +1238,27 @@
     <w:p/>
     <w:p>
       <w:r>
-        <w:t xml:space="preserve">   8.7711e-01</w:t>
-      </w:r>
-    </w:p>
-    <w:p>
-      <w:r>
-        <w:t xml:space="preserve">   9.9990e-01</w:t>
-      </w:r>
-    </w:p>
-    <w:p>
-      <w:r>
-        <w:t xml:space="preserve">   4.8173e-01</w:t>
-      </w:r>
-    </w:p>
-    <w:p>
-      <w:r>
-        <w:t xml:space="preserve">   3.5887e+00</w:t>
-      </w:r>
-    </w:p>
-    <w:p>
-      <w:r>
-        <w:t xml:space="preserve">   1.4997e+03</w:t>
+        <w:t xml:space="preserve">   7.8588e-01</w:t>
+      </w:r>
+    </w:p>
+    <w:p>
+      <w:r>
+        <w:t xml:space="preserve">   8.9999e-01</w:t>
+      </w:r>
+    </w:p>
+    <w:p>
+      <w:r>
+        <w:t xml:space="preserve">   6.0008e-01</w:t>
+      </w:r>
+    </w:p>
+    <w:p>
+      <w:r>
+        <w:t xml:space="preserve">   3.4161e+00</w:t>
+      </w:r>
+    </w:p>
+    <w:p>
+      <w:r>
+        <w:t xml:space="preserve">   1.4116e+03</w:t>
       </w:r>
     </w:p>
     <w:p/>
@@ -1147,12 +1279,12 @@
     </w:p>
     <w:p>
       <w:r>
-        <w:t>residual mean = -0.010582 approx 0.17755 = residual median</w:t>
-      </w:r>
-    </w:p>
-    <w:p>
-      <w:r>
-        <w:t>residual STD  = 4.6016 approx 3.6526 = residual  MAD</w:t>
+        <w:t>residual mean = 0.010068 approx 0.21323 = residual median</w:t>
+      </w:r>
+    </w:p>
+    <w:p>
+      <w:r>
+        <w:t>residual STD  = 4.6034 approx 3.655 = residual  MAD</w:t>
       </w:r>
     </w:p>
     <w:p>
@@ -1162,7 +1294,7 @@
     </w:p>
     <w:p>
       <w:r>
-        <w:t>Randomness test that the ratio of positive to negative res1d = 0.52475 is close to 0.5</w:t>
+        <w:t>Randomness test that the ratio of positive to negative res1d = 0.51485 is close to 0.5</w:t>
       </w:r>
     </w:p>
     <w:p>
@@ -1172,43 +1304,53 @@
     </w:p>
     <w:p>
       <w:r>
+        <w:t>No residual trend indicated if the trend threshold = 95 &gt; 0 = autocorrelation</w:t>
+      </w:r>
+    </w:p>
+    <w:p>
+      <w:r>
         <w:lastRenderedPageBreak/>
-        <w:t>No residual trend indicated if the trend threshold = 95 &gt; 0 = autocorrelation</w:t>
-      </w:r>
-    </w:p>
-    <w:p>
-      <w:r>
         <w:t xml:space="preserve"> </w:t>
       </w:r>
     </w:p>
     <w:p>
       <w:r>
-        <w:t>BEGIN BOOTSTRAP ANALYSIS   mean pfit     95% CI delta</w:t>
-      </w:r>
-    </w:p>
-    <w:p>
-      <w:r>
-        <w:t xml:space="preserve">   8.6688e-01   2.2676e-02</w:t>
-      </w:r>
-    </w:p>
-    <w:p>
-      <w:r>
-        <w:t xml:space="preserve">   6.0061e-01   2.1257e-01</w:t>
-      </w:r>
-    </w:p>
-    <w:p>
-      <w:r>
-        <w:t xml:space="preserve">   6.0022e-01   6.7558e-02</w:t>
-      </w:r>
-    </w:p>
-    <w:p>
-      <w:r>
-        <w:t xml:space="preserve">   3.6828e+00   1.2371e-01</w:t>
-      </w:r>
-    </w:p>
-    <w:p>
-      <w:r>
-        <w:t xml:space="preserve">   1.2035e+03   1.3102e+02</w:t>
+        <w:t>BEGIN BOOTSTRAP ANALYSIS</w:t>
+      </w:r>
+    </w:p>
+    <w:p>
+      <w:r>
+        <w:t xml:space="preserve"> </w:t>
+      </w:r>
+    </w:p>
+    <w:p>
+      <w:r>
+        <w:t xml:space="preserve">    mean pfit     95% CI delta</w:t>
+      </w:r>
+    </w:p>
+    <w:p>
+      <w:r>
+        <w:t xml:space="preserve">   7.6830e-01   1.2172e-02</w:t>
+      </w:r>
+    </w:p>
+    <w:p>
+      <w:r>
+        <w:t xml:space="preserve">   8.3090e-01   6.7010e-02</w:t>
+      </w:r>
+    </w:p>
+    <w:p>
+      <w:r>
+        <w:t xml:space="preserve">   7.6285e-01   8.7027e-02</w:t>
+      </w:r>
+    </w:p>
+    <w:p>
+      <w:r>
+        <w:t xml:space="preserve">   3.4842e+00   9.7897e-02</w:t>
+      </w:r>
+    </w:p>
+    <w:p>
+      <w:r>
+        <w:t xml:space="preserve">   1.1598e+03   1.5268e+02</w:t>
       </w:r>
     </w:p>
     <w:p/>
@@ -1225,27 +1367,27 @@
     <w:p/>
     <w:p>
       <w:r>
-        <w:t xml:space="preserve">   1.0000e+00   6.2430e-02  -8.0370e-01   5.1106e-01</w:t>
-      </w:r>
-    </w:p>
-    <w:p>
-      <w:r>
-        <w:t xml:space="preserve">   6.2430e-02   1.0000e+00   1.3902e-01   1.5224e-01</w:t>
-      </w:r>
-    </w:p>
-    <w:p>
-      <w:r>
-        <w:t xml:space="preserve">  -8.0370e-01   1.3902e-01   1.0000e+00  -4.0755e-01</w:t>
-      </w:r>
-    </w:p>
-    <w:p>
-      <w:r>
-        <w:t xml:space="preserve">   5.1106e-01   1.5224e-01  -4.0755e-01   1.0000e+00</w:t>
-      </w:r>
-    </w:p>
-    <w:p>
-      <w:r>
-        <w:t xml:space="preserve">   4.0075e-01  -3.7509e-01  -8.5807e-01   1.3589e-01</w:t>
+        <w:t xml:space="preserve">   1.0000e+00  -4.5628e-01  -1.5659e-01  -3.1363e-01</w:t>
+      </w:r>
+    </w:p>
+    <w:p>
+      <w:r>
+        <w:t xml:space="preserve">  -4.5628e-01   1.0000e+00  -2.9502e-02   6.6150e-02</w:t>
+      </w:r>
+    </w:p>
+    <w:p>
+      <w:r>
+        <w:t xml:space="preserve">  -1.5659e-01  -2.9502e-02   1.0000e+00  -2.8073e-01</w:t>
+      </w:r>
+    </w:p>
+    <w:p>
+      <w:r>
+        <w:t xml:space="preserve">  -3.1363e-01   6.6150e-02  -2.8073e-01   1.0000e+00</w:t>
+      </w:r>
+    </w:p>
+    <w:p>
+      <w:r>
+        <w:t xml:space="preserve">   2.6649e-02   7.2030e-02  -9.8580e-01   2.7125e-01</w:t>
       </w:r>
     </w:p>
     <w:p/>
@@ -1257,22 +1399,22 @@
     <w:p/>
     <w:p>
       <w:r>
-        <w:t xml:space="preserve">   4.0075e-01</w:t>
-      </w:r>
-    </w:p>
-    <w:p>
-      <w:r>
-        <w:t xml:space="preserve">  -3.7509e-01</w:t>
-      </w:r>
-    </w:p>
-    <w:p>
-      <w:r>
-        <w:t xml:space="preserve">  -8.5807e-01</w:t>
-      </w:r>
-    </w:p>
-    <w:p>
-      <w:r>
-        <w:t xml:space="preserve">   1.3589e-01</w:t>
+        <w:t xml:space="preserve">   2.6649e-02</w:t>
+      </w:r>
+    </w:p>
+    <w:p>
+      <w:r>
+        <w:t xml:space="preserve">   7.2030e-02</w:t>
+      </w:r>
+    </w:p>
+    <w:p>
+      <w:r>
+        <w:t xml:space="preserve">  -9.8580e-01</w:t>
+      </w:r>
+    </w:p>
+    <w:p>
+      <w:r>
+        <w:t xml:space="preserve">   2.7125e-01</w:t>
       </w:r>
     </w:p>
     <w:p>
@@ -1314,27 +1456,27 @@
     <w:p/>
     <w:p>
       <w:r>
-        <w:t xml:space="preserve">   6.4823e+05   5.9129e+03   6.2858e+05   1.6876e+04</w:t>
-      </w:r>
-    </w:p>
-    <w:p>
-      <w:r>
-        <w:t xml:space="preserve">   5.9129e+03   5.4941e+01   5.5758e+03   1.4039e+02</w:t>
-      </w:r>
-    </w:p>
-    <w:p>
-      <w:r>
-        <w:t xml:space="preserve">   6.2858e+05   5.5758e+03   6.3039e+05   1.8539e+04</w:t>
-      </w:r>
-    </w:p>
-    <w:p>
-      <w:r>
-        <w:t xml:space="preserve">   1.6876e+04   1.4039e+02   1.8539e+04   7.2140e+02</w:t>
-      </w:r>
-    </w:p>
-    <w:p>
-      <w:r>
-        <w:t xml:space="preserve">   1.2042e+02   1.0707e+00   1.2034e+02   3.5068e+00</w:t>
+        <w:t xml:space="preserve">   3.8519e+05   1.1798e+04   3.7924e+05   1.5376e+04</w:t>
+      </w:r>
+    </w:p>
+    <w:p>
+      <w:r>
+        <w:t xml:space="preserve">   1.1798e+04   4.3647e+02   1.2407e+04   4.0881e+02</w:t>
+      </w:r>
+    </w:p>
+    <w:p>
+      <w:r>
+        <w:t xml:space="preserve">   3.7924e+05   1.2407e+04   3.8179e+05   1.4533e+04</w:t>
+      </w:r>
+    </w:p>
+    <w:p>
+      <w:r>
+        <w:t xml:space="preserve">   1.5376e+04   4.0881e+02   1.4533e+04   7.5212e+02</w:t>
+      </w:r>
+    </w:p>
+    <w:p>
+      <w:r>
+        <w:t xml:space="preserve">   9.8991e+01   3.2815e+00   1.0011e+02   3.7485e+00</w:t>
       </w:r>
     </w:p>
     <w:p/>
@@ -1346,27 +1488,27 @@
     <w:p/>
     <w:p>
       <w:r>
-        <w:t xml:space="preserve">   1.2042e+02</w:t>
-      </w:r>
-    </w:p>
-    <w:p>
-      <w:r>
-        <w:t xml:space="preserve">   1.0707e+00</w:t>
-      </w:r>
-    </w:p>
-    <w:p>
-      <w:r>
-        <w:t xml:space="preserve">   1.2034e+02</w:t>
-      </w:r>
-    </w:p>
-    <w:p>
-      <w:r>
-        <w:t xml:space="preserve">   3.5068e+00</w:t>
-      </w:r>
-    </w:p>
-    <w:p>
-      <w:r>
-        <w:t xml:space="preserve">   2.2981e-02</w:t>
+        <w:t xml:space="preserve">   9.8991e+01</w:t>
+      </w:r>
+    </w:p>
+    <w:p>
+      <w:r>
+        <w:t xml:space="preserve">   3.2815e+00</w:t>
+      </w:r>
+    </w:p>
+    <w:p>
+      <w:r>
+        <w:t xml:space="preserve">   1.0011e+02</w:t>
+      </w:r>
+    </w:p>
+    <w:p>
+      <w:r>
+        <w:t xml:space="preserve">   3.7485e+00</w:t>
+      </w:r>
+    </w:p>
+    <w:p>
+      <w:r>
+        <w:t xml:space="preserve">   2.6278e-02</w:t>
       </w:r>
     </w:p>
     <w:p/>
@@ -1388,27 +1530,27 @@
     <w:p/>
     <w:p>
       <w:r>
-        <w:t xml:space="preserve">   6.4805e+05   6.0084e+03   6.2902e+05   1.6892e+04</w:t>
-      </w:r>
-    </w:p>
-    <w:p>
-      <w:r>
-        <w:t xml:space="preserve">   6.0084e+03   5.7053e+01   5.6830e+03   1.4295e+02</w:t>
-      </w:r>
-    </w:p>
-    <w:p>
-      <w:r>
-        <w:t xml:space="preserve">   6.2902e+05   5.6830e+03   6.3070e+05   1.8528e+04</w:t>
-      </w:r>
-    </w:p>
-    <w:p>
-      <w:r>
-        <w:t xml:space="preserve">   1.6892e+04   1.4295e+02   1.8528e+04   7.2108e+02</w:t>
-      </w:r>
-    </w:p>
-    <w:p>
-      <w:r>
-        <w:t xml:space="preserve">   1.2084e+02   1.0950e+00   1.2070e+02   3.5068e+00</w:t>
+        <w:t xml:space="preserve">   3.8337e+05   1.1880e+04   3.7788e+05   1.5337e+04</w:t>
+      </w:r>
+    </w:p>
+    <w:p>
+      <w:r>
+        <w:t xml:space="preserve">   1.1880e+04   4.4626e+02   1.2541e+04   4.1306e+02</w:t>
+      </w:r>
+    </w:p>
+    <w:p>
+      <w:r>
+        <w:t xml:space="preserve">   3.7788e+05   1.2541e+04   3.8137e+05   1.4511e+04</w:t>
+      </w:r>
+    </w:p>
+    <w:p>
+      <w:r>
+        <w:t xml:space="preserve">   1.5337e+04   4.1306e+02   1.4511e+04   7.5304e+02</w:t>
+      </w:r>
+    </w:p>
+    <w:p>
+      <w:r>
+        <w:t xml:space="preserve">   9.8810e+01   3.3255e+00   1.0020e+02   3.7449e+00</w:t>
       </w:r>
     </w:p>
     <w:p/>
@@ -1420,33 +1562,33 @@
     <w:p/>
     <w:p>
       <w:r>
-        <w:t xml:space="preserve">   1.2084e+02</w:t>
-      </w:r>
-    </w:p>
-    <w:p>
-      <w:r>
-        <w:t xml:space="preserve">   1.0950e+00</w:t>
-      </w:r>
-    </w:p>
-    <w:p>
-      <w:r>
-        <w:t xml:space="preserve">   1.2070e+02</w:t>
-      </w:r>
-    </w:p>
-    <w:p>
-      <w:r>
-        <w:t xml:space="preserve">   3.5068e+00</w:t>
-      </w:r>
-    </w:p>
-    <w:p>
-      <w:r>
-        <w:t xml:space="preserve">   2.3109e-02</w:t>
-      </w:r>
-    </w:p>
-    <w:p/>
-    <w:p>
-      <w:r>
-        <w:t>The norm of the gradient = 1.7868 should be small at the minimium</w:t>
+        <w:t xml:space="preserve">   9.8810e+01</w:t>
+      </w:r>
+    </w:p>
+    <w:p>
+      <w:r>
+        <w:t xml:space="preserve">   3.3255e+00</w:t>
+      </w:r>
+    </w:p>
+    <w:p>
+      <w:r>
+        <w:t xml:space="preserve">   1.0020e+02</w:t>
+      </w:r>
+    </w:p>
+    <w:p>
+      <w:r>
+        <w:t xml:space="preserve">   3.7449e+00</w:t>
+      </w:r>
+    </w:p>
+    <w:p>
+      <w:r>
+        <w:t xml:space="preserve">   2.6358e-02</w:t>
+      </w:r>
+    </w:p>
+    <w:p/>
+    <w:p>
+      <w:r>
+        <w:t>The norm of the gradient = 2.6107 should be small at the minimium</w:t>
       </w:r>
     </w:p>
     <w:p>
@@ -1456,12 +1598,12 @@
     </w:p>
     <w:p>
       <w:r>
-        <w:t>The condition number of the Hessian = 502779960149.4924</w:t>
-      </w:r>
-    </w:p>
-    <w:p>
-      <w:r>
-        <w:t xml:space="preserve"> should be &lt; 29308.5902 for all variables to be structually identifiable</w:t>
+        <w:t>The condition number of the Hessian = 227569306368.3289</w:t>
+      </w:r>
+    </w:p>
+    <w:p>
+      <w:r>
+        <w:t xml:space="preserve"> should be &lt; 41448.6057 for all variables to be structually identifiable</w:t>
       </w:r>
     </w:p>
     <w:p>
@@ -1523,7 +1665,7 @@
     <w:p/>
     <w:p>
       <w:r>
-        <w:t xml:space="preserve">   1.2685e+06   1.0847e+04   5.4708e+01   3.3777e-01</w:t>
+        <w:t xml:space="preserve">   7.6370e+05   4.3690e+03   9.3215e+01   3.1855e-01</w:t>
       </w:r>
     </w:p>
     <w:p/>
@@ -1535,7 +1677,7 @@
     <w:p/>
     <w:p>
       <w:r>
-        <w:t xml:space="preserve">   2.5230e-06</w:t>
+        <w:t xml:space="preserve">   3.3559e-06</w:t>
       </w:r>
     </w:p>
     <w:p/>
@@ -1546,27 +1688,27 @@
     </w:p>
     <w:p>
       <w:r>
-        <w:t xml:space="preserve">  -7.1194e-01  -6.9805e-01   7.3835e-02  -2.0317e-02</w:t>
-      </w:r>
-    </w:p>
-    <w:p>
-      <w:r>
-        <w:t xml:space="preserve">  -6.4065e-03  -1.6780e-02   5.4299e-02   9.9836e-01</w:t>
-      </w:r>
-    </w:p>
-    <w:p>
-      <w:r>
-        <w:t xml:space="preserve">  -7.0193e-01   7.0460e-01  -1.0324e-01   1.2953e-02</w:t>
-      </w:r>
-    </w:p>
-    <w:p>
-      <w:r>
-        <w:t xml:space="preserve">  -1.9743e-02   1.2641e-01   9.9042e-01  -5.1870e-02</w:t>
-      </w:r>
-    </w:p>
-    <w:p>
-      <w:r>
-        <w:t xml:space="preserve">  -1.3423e-04   1.0644e-04  -1.6194e-05   2.2079e-03</w:t>
+        <w:t xml:space="preserve">  -7.0824e-01   6.9443e-01   1.1429e-01  -5.5684e-02</w:t>
+      </w:r>
+    </w:p>
+    <w:p>
+      <w:r>
+        <w:t xml:space="preserve">  -2.2423e-02  -1.0911e-01   4.0236e-02  -9.9296e-01</w:t>
+      </w:r>
+    </w:p>
+    <w:p>
+      <w:r>
+        <w:t xml:space="preserve">  -7.0507e-01  -6.9921e-01  -7.7187e-02   8.9628e-02</w:t>
+      </w:r>
+    </w:p>
+    <w:p>
+      <w:r>
+        <w:t xml:space="preserve">  -2.7716e-02   1.3030e-01  -9.8963e-01  -5.3793e-02</w:t>
+      </w:r>
+    </w:p>
+    <w:p>
+      <w:r>
+        <w:t xml:space="preserve">  -1.8446e-04  -2.5726e-04   1.0170e-04   9.6281e-04</w:t>
       </w:r>
     </w:p>
     <w:p/>
@@ -1582,27 +1724,223 @@
     </w:p>
     <w:p>
       <w:r>
-        <w:t xml:space="preserve">   2.4789e-05</w:t>
-      </w:r>
-    </w:p>
-    <w:p>
-      <w:r>
-        <w:t xml:space="preserve">  -2.2025e-03</w:t>
-      </w:r>
-    </w:p>
-    <w:p>
-      <w:r>
-        <w:t xml:space="preserve">  -1.9950e-04</w:t>
-      </w:r>
-    </w:p>
-    <w:p>
-      <w:r>
-        <w:t xml:space="preserve">   1.1446e-04</w:t>
+        <w:t xml:space="preserve">   8.9995e-05</w:t>
+      </w:r>
+    </w:p>
+    <w:p>
+      <w:r>
+        <w:t xml:space="preserve">   9.1973e-04</w:t>
+      </w:r>
+    </w:p>
+    <w:p>
+      <w:r>
+        <w:t xml:space="preserve">  -3.8837e-04</w:t>
+      </w:r>
+    </w:p>
+    <w:p>
+      <w:r>
+        <w:t xml:space="preserve">   1.8084e-04</w:t>
       </w:r>
     </w:p>
     <w:p>
       <w:r>
         <w:t xml:space="preserve">   1.0000e+00</w:t>
+      </w:r>
+    </w:p>
+    <w:p/>
+    <w:p>
+      <w:r>
+        <w:t>BEGIN EXTENDED IDENTIFIABILITY PROFILE ANALYSIS</w:t>
+      </w:r>
+    </w:p>
+    <w:p>
+      <w:r>
+        <w:t xml:space="preserve"> </w:t>
+      </w:r>
+    </w:p>
+    <w:p>
+      <w:r>
+        <w:t>res_profile</w:t>
+      </w:r>
+    </w:p>
+    <w:p>
+      <w:r>
+        <w:t xml:space="preserve">  Columns 1 through 4</w:t>
+      </w:r>
+    </w:p>
+    <w:p/>
+    <w:p>
+      <w:r>
+        <w:t xml:space="preserve">   6.5328e+03   5.9596e+03   5.4588e+03   5.0449e+03</w:t>
+      </w:r>
+    </w:p>
+    <w:p>
+      <w:r>
+        <w:t xml:space="preserve">   1.2465e+04   1.2531e+04   1.2596e+04   1.2662e+04</w:t>
+      </w:r>
+    </w:p>
+    <w:p>
+      <w:r>
+        <w:t xml:space="preserve">   1.3672e+04   1.5613e+04   1.7576e+04   1.9528e+04</w:t>
+      </w:r>
+    </w:p>
+    <w:p>
+      <w:r>
+        <w:t xml:space="preserve">   9.9111e+03   1.3174e+04   1.6272e+04   1.9119e+04</w:t>
+      </w:r>
+    </w:p>
+    <w:p>
+      <w:r>
+        <w:t xml:space="preserve">   2.1400e+03   2.1270e+03   2.1236e+03   2.1230e+03</w:t>
+      </w:r>
+    </w:p>
+    <w:p/>
+    <w:p>
+      <w:r>
+        <w:t xml:space="preserve">  Columns 5 through 8</w:t>
+      </w:r>
+    </w:p>
+    <w:p/>
+    <w:p>
+      <w:r>
+        <w:t xml:space="preserve">   4.7293e+03   4.5206e+03   4.4239e+03   4.4439e+03</w:t>
+      </w:r>
+    </w:p>
+    <w:p>
+      <w:r>
+        <w:t xml:space="preserve">   1.2729e+04   1.2795e+04   1.2862e+04   1.2930e+04</w:t>
+      </w:r>
+    </w:p>
+    <w:p>
+      <w:r>
+        <w:t xml:space="preserve">   2.1389e+04   2.3391e+04   2.5314e+04   2.7206e+04</w:t>
+      </w:r>
+    </w:p>
+    <w:p>
+      <w:r>
+        <w:t xml:space="preserve">   2.1734e+04   2.4148e+04   2.6385e+04   2.8473e+04</w:t>
+      </w:r>
+    </w:p>
+    <w:p>
+      <w:r>
+        <w:t xml:space="preserve">   2.1225e+03   2.1220e+03   2.1216e+03   2.1213e+03</w:t>
+      </w:r>
+    </w:p>
+    <w:p/>
+    <w:p>
+      <w:r>
+        <w:t xml:space="preserve">  Columns 9 through 12</w:t>
+      </w:r>
+    </w:p>
+    <w:p/>
+    <w:p>
+      <w:r>
+        <w:t xml:space="preserve">   4.5809e+03   4.8370e+03   5.2096e+03   5.7001e+03</w:t>
+      </w:r>
+    </w:p>
+    <w:p>
+      <w:r>
+        <w:t xml:space="preserve">   1.2998e+04   1.3066e+04   1.3135e+04   1.3204e+04</w:t>
+      </w:r>
+    </w:p>
+    <w:p>
+      <w:r>
+        <w:t xml:space="preserve">   2.9068e+04   3.0929e+04   3.2661e+04   3.4330e+04</w:t>
+      </w:r>
+    </w:p>
+    <w:p>
+      <w:r>
+        <w:t xml:space="preserve">   3.0430e+04   3.2271e+04   3.4019e+04   3.5677e+04</w:t>
+      </w:r>
+    </w:p>
+    <w:p>
+      <w:r>
+        <w:t xml:space="preserve">   2.1210e+03   2.1207e+03   2.1204e+03   2.1202e+03</w:t>
+      </w:r>
+    </w:p>
+    <w:p/>
+    <w:p>
+      <w:r>
+        <w:t xml:space="preserve">  Columns 13 through 16</w:t>
+      </w:r>
+    </w:p>
+    <w:p/>
+    <w:p>
+      <w:r>
+        <w:t xml:space="preserve">   6.3042e+03   7.0244e+03   7.8559e+03   8.8029e+03</w:t>
+      </w:r>
+    </w:p>
+    <w:p>
+      <w:r>
+        <w:t xml:space="preserve">   1.3273e+04   1.3343e+04   1.3413e+04   1.3483e+04</w:t>
+      </w:r>
+    </w:p>
+    <w:p>
+      <w:r>
+        <w:t xml:space="preserve">   3.6124e+04   3.7726e+04   3.9316e+04   4.0921e+04</w:t>
+      </w:r>
+    </w:p>
+    <w:p>
+      <w:r>
+        <w:t xml:space="preserve">   3.7258e+04   3.8768e+04   4.0220e+04   4.1613e+04</w:t>
+      </w:r>
+    </w:p>
+    <w:p>
+      <w:r>
+        <w:t xml:space="preserve">   2.1200e+03   2.1198e+03   2.1196e+03   2.1194e+03</w:t>
+      </w:r>
+    </w:p>
+    <w:p/>
+    <w:p>
+      <w:r>
+        <w:t xml:space="preserve">  Columns 17 through 20</w:t>
+      </w:r>
+    </w:p>
+    <w:p/>
+    <w:p>
+      <w:r>
+        <w:t xml:space="preserve">   9.8641e+03   1.1041e+04   1.2343e+04   1.3768e+04</w:t>
+      </w:r>
+    </w:p>
+    <w:p>
+      <w:r>
+        <w:t xml:space="preserve">   1.3554e+04   1.3625e+04   1.3697e+04   1.3768e+04</w:t>
+      </w:r>
+    </w:p>
+    <w:p>
+      <w:r>
+        <w:t xml:space="preserve">   4.2379e+04   4.3859e+04   4.5284e+04   4.6704e+04</w:t>
+      </w:r>
+    </w:p>
+    <w:p>
+      <w:r>
+        <w:t xml:space="preserve">   4.2954e+04   4.4247e+04   4.5496e+04   4.6704e+04</w:t>
+      </w:r>
+    </w:p>
+    <w:p>
+      <w:r>
+        <w:t xml:space="preserve">   2.1193e+03   2.1191e+03   2.1195e+03   2.1199e+03</w:t>
+      </w:r>
+    </w:p>
+    <w:p/>
+    <w:p>
+      <w:r>
+        <w:t>BEGIN GLOBAL IDENTIFIABILITY ANALYSIS</w:t>
+      </w:r>
+    </w:p>
+    <w:p>
+      <w:r>
+        <w:t xml:space="preserve"> </w:t>
+      </w:r>
+    </w:p>
+    <w:p>
+      <w:r>
+        <w:t>variance of variables 5.83864e-06  0.000388238    9.052e-06  0.000111987      78.7844</w:t>
+      </w:r>
+    </w:p>
+    <w:p>
+      <w:r>
+        <w:t>the nonidentifiable variables are = 1  2  3  4  5</w:t>
       </w:r>
     </w:p>
     <w:sectPr>

</xml_diff>